<commit_message>
se calculo el superavit calorido y se añadio a la BD
</commit_message>
<xml_diff>
--- a/relatoria de metodologia.docx
+++ b/relatoria de metodologia.docx
@@ -40,15 +40,7 @@
       </w:r>
       <w:proofErr w:type="spellEnd"/>
       <w:r>
-        <w:t xml:space="preserve"> para indicar los patrones </w:t>
-      </w:r>
-      <w:proofErr w:type="gramStart"/>
-      <w:r>
-        <w:t>más óptimos</w:t>
-      </w:r>
-      <w:proofErr w:type="gramEnd"/>
-      <w:r>
-        <w:t xml:space="preserve"> de calidad de vida considerando la variabilidad de la frecuencia cardiaca como variable de control o referencia del estado fisiológico</w:t>
+        <w:t xml:space="preserve"> para indicar los patrones más óptimos de calidad de vida considerando la variabilidad de la frecuencia cardiaca como variable de control o referencia del estado fisiológico</w:t>
       </w:r>
     </w:p>
     <w:p>
@@ -152,11 +144,6 @@
       </w:pPr>
     </w:p>
     <w:p>
-      <w:pPr>
-        <w:rPr>
-          <w:lang w:val="es-ES"/>
-        </w:rPr>
-      </w:pPr>
       <w:r>
         <w:rPr>
           <w:lang w:val="es-ES"/>
@@ -165,17 +152,17 @@
       </w:r>
       <w:proofErr w:type="spellStart"/>
       <w:r>
-        <w:rPr>
-          <w:lang w:val="es-ES"/>
-        </w:rPr>
-        <w:t>Hrs_monitorizadas</w:t>
+        <w:t>Total_hrs_monitorizadas</w:t>
       </w:r>
       <w:proofErr w:type="spellEnd"/>
       <w:r>
-        <w:rPr>
-          <w:lang w:val="es-ES"/>
-        </w:rPr>
-        <w:t xml:space="preserve"> de los participantes de nuestro estudio fue solo de 15 </w:t>
+        <w:t xml:space="preserve"> </w:t>
+      </w:r>
+      <w:r>
+        <w:rPr>
+          <w:lang w:val="es-ES"/>
+        </w:rPr>
+        <w:t xml:space="preserve">de los participantes de nuestro estudio fue solo de 15 </w:t>
       </w:r>
       <w:proofErr w:type="spellStart"/>
       <w:r>
@@ -199,65 +186,54 @@
       </w:r>
       <w:proofErr w:type="spellStart"/>
       <w:r>
-        <w:rPr>
-          <w:lang w:val="es-ES"/>
-        </w:rPr>
-        <w:t>min_en</w:t>
+        <w:t>min_totales_en_movimiento</w:t>
       </w:r>
       <w:proofErr w:type="spellEnd"/>
       <w:r>
-        <w:rPr>
-          <w:lang w:val="es-ES"/>
-        </w:rPr>
-        <w:t xml:space="preserve"> movimiento </w:t>
-      </w:r>
-      <w:r>
-        <w:rPr>
-          <w:lang w:val="es-ES"/>
-        </w:rPr>
-        <w:t xml:space="preserve">fuera representativa del tiempo de uso para no infravalorar el tiempo en movimiento de los usuarios por eso se transformo la variable utilizando </w:t>
-      </w:r>
-      <w:proofErr w:type="gramStart"/>
-      <w:r>
-        <w:rPr>
-          <w:lang w:val="es-ES"/>
-        </w:rPr>
-        <w:t>el ratio</w:t>
-      </w:r>
-      <w:proofErr w:type="gramEnd"/>
-      <w:r>
-        <w:rPr>
-          <w:lang w:val="es-ES"/>
-        </w:rPr>
-        <w:t xml:space="preserve"> de movimiento que se deriva de calcular </w:t>
+        <w:t xml:space="preserve"> </w:t>
+      </w:r>
+      <w:r>
+        <w:rPr>
+          <w:lang w:val="es-ES"/>
+        </w:rPr>
+        <w:t xml:space="preserve">fuera representativa del tiempo de uso para no infravalorar el tiempo en movimiento de los usuarios por eso se </w:t>
+      </w:r>
+      <w:r>
+        <w:rPr>
+          <w:lang w:val="es-ES"/>
+        </w:rPr>
+        <w:t xml:space="preserve">vamos a crear </w:t>
+      </w:r>
+      <w:r>
+        <w:rPr>
+          <w:lang w:val="es-ES"/>
+        </w:rPr>
+        <w:t xml:space="preserve"> la variable utilizando el ratio de movimiento que se deriva de calcular </w:t>
       </w:r>
       <w:proofErr w:type="spellStart"/>
       <w:r>
-        <w:rPr>
-          <w:lang w:val="es-ES"/>
-        </w:rPr>
-        <w:t>min_movimiento</w:t>
+        <w:t>min_totales_en_movimiento</w:t>
       </w:r>
       <w:proofErr w:type="spellEnd"/>
       <w:r>
-        <w:rPr>
-          <w:lang w:val="es-ES"/>
-        </w:rPr>
-        <w:t xml:space="preserve"> / (</w:t>
+        <w:t xml:space="preserve"> </w:t>
+      </w:r>
+      <w:r>
+        <w:rPr>
+          <w:lang w:val="es-ES"/>
+        </w:rPr>
+        <w:t>/ (</w:t>
       </w:r>
       <w:proofErr w:type="spellStart"/>
       <w:r>
-        <w:rPr>
-          <w:lang w:val="es-ES"/>
-        </w:rPr>
-        <w:t>hrs_monitorizadas</w:t>
+        <w:t>Total_hrs_monitorizadas</w:t>
       </w:r>
       <w:proofErr w:type="spellEnd"/>
       <w:r>
         <w:rPr>
           <w:lang w:val="es-ES"/>
         </w:rPr>
-        <w:t>*60)</w:t>
+        <w:t>)</w:t>
       </w:r>
     </w:p>
     <w:p>
@@ -291,21 +267,7 @@
         <w:rPr>
           <w:lang w:val="es-ES"/>
         </w:rPr>
-        <w:t xml:space="preserve"> gastadas no es el mismo para un hombre que para una mujer ni para un individuo que pesa 110kg respecto a uno que pesa </w:t>
-      </w:r>
-      <w:proofErr w:type="gramStart"/>
-      <w:r>
-        <w:rPr>
-          <w:lang w:val="es-ES"/>
-        </w:rPr>
-        <w:t>75  entonces</w:t>
-      </w:r>
-      <w:proofErr w:type="gramEnd"/>
-      <w:r>
-        <w:rPr>
-          <w:lang w:val="es-ES"/>
-        </w:rPr>
-        <w:t xml:space="preserve"> el </w:t>
+        <w:t xml:space="preserve"> gastadas no es el mismo para un hombre que para una mujer ni para un individuo que pesa 110kg respecto a uno que pesa 75  entonces el </w:t>
       </w:r>
       <w:proofErr w:type="spellStart"/>
       <w:r>
@@ -333,21 +295,7 @@
         <w:rPr>
           <w:lang w:val="es-ES"/>
         </w:rPr>
-        <w:t xml:space="preserve"> * </w:t>
-      </w:r>
-      <w:proofErr w:type="gramStart"/>
-      <w:r>
-        <w:rPr>
-          <w:lang w:val="es-ES"/>
-        </w:rPr>
-        <w:t>100)/</w:t>
-      </w:r>
-      <w:proofErr w:type="gramEnd"/>
-      <w:r>
-        <w:rPr>
-          <w:lang w:val="es-ES"/>
-        </w:rPr>
-        <w:t>(</w:t>
+        <w:t xml:space="preserve"> * 100)/(</w:t>
       </w:r>
       <w:r>
         <w:rPr>
@@ -362,61 +310,11 @@
           <w:lang w:val="es-ES"/>
         </w:rPr>
       </w:pPr>
-      <w:proofErr w:type="gramStart"/>
-      <w:r>
-        <w:rPr>
-          <w:lang w:val="es-ES"/>
-        </w:rPr>
-        <w:t>Hombres :TMB=(</w:t>
-      </w:r>
-      <w:proofErr w:type="gramEnd"/>
-      <w:r>
-        <w:rPr>
-          <w:lang w:val="es-ES"/>
-        </w:rPr>
-        <w:t xml:space="preserve">10*peso en </w:t>
-      </w:r>
-      <w:proofErr w:type="gramStart"/>
-      <w:r>
-        <w:rPr>
-          <w:lang w:val="es-ES"/>
-        </w:rPr>
-        <w:t>kg)+(</w:t>
-      </w:r>
-      <w:proofErr w:type="gramEnd"/>
-      <w:r>
-        <w:rPr>
-          <w:lang w:val="es-ES"/>
-        </w:rPr>
-        <w:t xml:space="preserve">6.25*estatura en </w:t>
-      </w:r>
-      <w:proofErr w:type="gramStart"/>
-      <w:r>
-        <w:rPr>
-          <w:lang w:val="es-ES"/>
-        </w:rPr>
-        <w:t>cm)-(</w:t>
-      </w:r>
-      <w:proofErr w:type="gramEnd"/>
-      <w:r>
-        <w:rPr>
-          <w:lang w:val="es-ES"/>
-        </w:rPr>
-        <w:t xml:space="preserve">5*edad en </w:t>
-      </w:r>
-      <w:proofErr w:type="gramStart"/>
-      <w:r>
-        <w:rPr>
-          <w:lang w:val="es-ES"/>
-        </w:rPr>
-        <w:t>años )</w:t>
-      </w:r>
-      <w:proofErr w:type="gramEnd"/>
-      <w:r>
-        <w:rPr>
-          <w:lang w:val="es-ES"/>
-        </w:rPr>
-        <w:t>+5</w:t>
+      <w:r>
+        <w:rPr>
+          <w:lang w:val="es-ES"/>
+        </w:rPr>
+        <w:t>Hombres :TMB=(10*peso en kg)+(6.25*estatura en cm)-(5*edad en años )+5</w:t>
       </w:r>
     </w:p>
     <w:p>
@@ -445,19 +343,11 @@
         </w:rPr>
         <w:t>𝑇𝑀𝐵</w:t>
       </w:r>
-      <w:proofErr w:type="gramStart"/>
-      <w:r>
-        <w:rPr>
-          <w:lang w:val="es-ES"/>
-        </w:rPr>
-        <w:t>=(</w:t>
-      </w:r>
-      <w:proofErr w:type="gramEnd"/>
-      <w:r>
-        <w:rPr>
-          <w:lang w:val="es-ES"/>
-        </w:rPr>
-        <w:t>10×</w:t>
+      <w:r>
+        <w:rPr>
+          <w:lang w:val="es-ES"/>
+        </w:rPr>
+        <w:t>=(10×</w:t>
       </w:r>
       <w:r>
         <w:rPr>
@@ -485,7 +375,6 @@
         </w:rPr>
         <w:t xml:space="preserve"> </w:t>
       </w:r>
-      <w:proofErr w:type="gramStart"/>
       <w:r>
         <w:rPr>
           <w:rFonts w:ascii="Cambria Math" w:hAnsi="Cambria Math" w:cs="Cambria Math"/>
@@ -497,14 +386,7 @@
         <w:rPr>
           <w:lang w:val="es-ES"/>
         </w:rPr>
-        <w:t>)+(</w:t>
-      </w:r>
-      <w:proofErr w:type="gramEnd"/>
-      <w:r>
-        <w:rPr>
-          <w:lang w:val="es-ES"/>
-        </w:rPr>
-        <w:t>6.25×</w:t>
+        <w:t>)+(6.25×</w:t>
       </w:r>
       <w:r>
         <w:rPr>
@@ -532,7 +414,6 @@
         </w:rPr>
         <w:t xml:space="preserve"> </w:t>
       </w:r>
-      <w:proofErr w:type="gramStart"/>
       <w:r>
         <w:rPr>
           <w:rFonts w:ascii="Cambria Math" w:hAnsi="Cambria Math" w:cs="Cambria Math"/>
@@ -544,14 +425,7 @@
         <w:rPr>
           <w:lang w:val="es-ES"/>
         </w:rPr>
-        <w:t>)−(</w:t>
-      </w:r>
-      <w:proofErr w:type="gramEnd"/>
-      <w:r>
-        <w:rPr>
-          <w:lang w:val="es-ES"/>
-        </w:rPr>
-        <w:t>5×</w:t>
+        <w:t>)−(5×</w:t>
       </w:r>
       <w:r>
         <w:rPr>
@@ -593,7 +467,6 @@
         </w:rPr>
         <w:t>ñ</w:t>
       </w:r>
-      <w:proofErr w:type="gramStart"/>
       <w:r>
         <w:rPr>
           <w:rFonts w:ascii="Cambria Math" w:hAnsi="Cambria Math" w:cs="Cambria Math"/>
@@ -605,14 +478,7 @@
         <w:rPr>
           <w:lang w:val="es-ES"/>
         </w:rPr>
-        <w:t>)−</w:t>
-      </w:r>
-      <w:proofErr w:type="gramEnd"/>
-      <w:r>
-        <w:rPr>
-          <w:lang w:val="es-ES"/>
-        </w:rPr>
-        <w:t>161</w:t>
+        <w:t>)−161</w:t>
       </w:r>
     </w:p>
     <w:p>

</xml_diff>

<commit_message>
feat: Pipeline completo sistema difuso + informe técnico LaTeX + análisis robustez - Añade pipeline completo de inferencia difusa (scripts 00-11) - Implementa Leave-One-User-Out validation y análisis de sensibilidad - Genera informe técnico completo en LaTeX con 13 capítulos - Incluye análisis de robustez del modelo (4V vs 2V) - Añade análisis estadístico de perfiles de cluster - Genera gráficos exploratorios (histogramas, Q-Q plots, boxplots) - Crea documentación completa (ROADMAP, PIPELINE_MERMAID, DEFENSA_NO_SPLIT) - Añade presentación PowerPoint y materiales LaTeX (Beamer, Poster) - Incorpora directorio documentos_tesis con análisis para comité - Actualiza README con propuesta para comité tutorial
</commit_message>
<xml_diff>
--- a/relatoria de metodologia.docx
+++ b/relatoria de metodologia.docx
@@ -40,7 +40,15 @@
       </w:r>
       <w:proofErr w:type="spellEnd"/>
       <w:r>
-        <w:t xml:space="preserve"> para indicar los patrones más óptimos de calidad de vida considerando la variabilidad de la frecuencia cardiaca como variable de control o referencia del estado fisiológico</w:t>
+        <w:t xml:space="preserve"> para indicar los patrones </w:t>
+      </w:r>
+      <w:proofErr w:type="gramStart"/>
+      <w:r>
+        <w:t>más óptimos</w:t>
+      </w:r>
+      <w:proofErr w:type="gramEnd"/>
+      <w:r>
+        <w:t xml:space="preserve"> de calidad de vida considerando la variabilidad de la frecuencia cardiaca como variable de control o referencia del estado fisiológico</w:t>
       </w:r>
     </w:p>
     <w:p>
@@ -202,13 +210,41 @@
         <w:rPr>
           <w:lang w:val="es-ES"/>
         </w:rPr>
-        <w:t xml:space="preserve">vamos a crear </w:t>
-      </w:r>
-      <w:r>
-        <w:rPr>
-          <w:lang w:val="es-ES"/>
-        </w:rPr>
-        <w:t xml:space="preserve"> la variable utilizando el ratio de movimiento que se deriva de calcular </w:t>
+        <w:t xml:space="preserve">vamos a </w:t>
+      </w:r>
+      <w:proofErr w:type="gramStart"/>
+      <w:r>
+        <w:rPr>
+          <w:lang w:val="es-ES"/>
+        </w:rPr>
+        <w:t xml:space="preserve">crear </w:t>
+      </w:r>
+      <w:r>
+        <w:rPr>
+          <w:lang w:val="es-ES"/>
+        </w:rPr>
+        <w:t xml:space="preserve"> la</w:t>
+      </w:r>
+      <w:proofErr w:type="gramEnd"/>
+      <w:r>
+        <w:rPr>
+          <w:lang w:val="es-ES"/>
+        </w:rPr>
+        <w:t xml:space="preserve"> variable utilizando </w:t>
+      </w:r>
+      <w:proofErr w:type="gramStart"/>
+      <w:r>
+        <w:rPr>
+          <w:lang w:val="es-ES"/>
+        </w:rPr>
+        <w:t>el ratio</w:t>
+      </w:r>
+      <w:proofErr w:type="gramEnd"/>
+      <w:r>
+        <w:rPr>
+          <w:lang w:val="es-ES"/>
+        </w:rPr>
+        <w:t xml:space="preserve"> de movimiento que se deriva de calcular </w:t>
       </w:r>
       <w:proofErr w:type="spellStart"/>
       <w:r>
@@ -267,7 +303,21 @@
         <w:rPr>
           <w:lang w:val="es-ES"/>
         </w:rPr>
-        <w:t xml:space="preserve"> gastadas no es el mismo para un hombre que para una mujer ni para un individuo que pesa 110kg respecto a uno que pesa 75  entonces el </w:t>
+        <w:t xml:space="preserve"> gastadas no es el mismo para un hombre que para una mujer ni para un individuo que pesa 110kg respecto a uno que pesa </w:t>
+      </w:r>
+      <w:proofErr w:type="gramStart"/>
+      <w:r>
+        <w:rPr>
+          <w:lang w:val="es-ES"/>
+        </w:rPr>
+        <w:t>75  entonces</w:t>
+      </w:r>
+      <w:proofErr w:type="gramEnd"/>
+      <w:r>
+        <w:rPr>
+          <w:lang w:val="es-ES"/>
+        </w:rPr>
+        <w:t xml:space="preserve"> el </w:t>
       </w:r>
       <w:proofErr w:type="spellStart"/>
       <w:r>
@@ -295,7 +345,21 @@
         <w:rPr>
           <w:lang w:val="es-ES"/>
         </w:rPr>
-        <w:t xml:space="preserve"> * 100)/(</w:t>
+        <w:t xml:space="preserve"> * </w:t>
+      </w:r>
+      <w:proofErr w:type="gramStart"/>
+      <w:r>
+        <w:rPr>
+          <w:lang w:val="es-ES"/>
+        </w:rPr>
+        <w:t>100)/</w:t>
+      </w:r>
+      <w:proofErr w:type="gramEnd"/>
+      <w:r>
+        <w:rPr>
+          <w:lang w:val="es-ES"/>
+        </w:rPr>
+        <w:t>(</w:t>
       </w:r>
       <w:r>
         <w:rPr>
@@ -310,11 +374,61 @@
           <w:lang w:val="es-ES"/>
         </w:rPr>
       </w:pPr>
-      <w:r>
-        <w:rPr>
-          <w:lang w:val="es-ES"/>
-        </w:rPr>
-        <w:t>Hombres :TMB=(10*peso en kg)+(6.25*estatura en cm)-(5*edad en años )+5</w:t>
+      <w:proofErr w:type="gramStart"/>
+      <w:r>
+        <w:rPr>
+          <w:lang w:val="es-ES"/>
+        </w:rPr>
+        <w:t>Hombres :TMB=(</w:t>
+      </w:r>
+      <w:proofErr w:type="gramEnd"/>
+      <w:r>
+        <w:rPr>
+          <w:lang w:val="es-ES"/>
+        </w:rPr>
+        <w:t xml:space="preserve">10*peso en </w:t>
+      </w:r>
+      <w:proofErr w:type="gramStart"/>
+      <w:r>
+        <w:rPr>
+          <w:lang w:val="es-ES"/>
+        </w:rPr>
+        <w:t>kg)+(</w:t>
+      </w:r>
+      <w:proofErr w:type="gramEnd"/>
+      <w:r>
+        <w:rPr>
+          <w:lang w:val="es-ES"/>
+        </w:rPr>
+        <w:t xml:space="preserve">6.25*estatura en </w:t>
+      </w:r>
+      <w:proofErr w:type="gramStart"/>
+      <w:r>
+        <w:rPr>
+          <w:lang w:val="es-ES"/>
+        </w:rPr>
+        <w:t>cm)-(</w:t>
+      </w:r>
+      <w:proofErr w:type="gramEnd"/>
+      <w:r>
+        <w:rPr>
+          <w:lang w:val="es-ES"/>
+        </w:rPr>
+        <w:t xml:space="preserve">5*edad en </w:t>
+      </w:r>
+      <w:proofErr w:type="gramStart"/>
+      <w:r>
+        <w:rPr>
+          <w:lang w:val="es-ES"/>
+        </w:rPr>
+        <w:t>años )</w:t>
+      </w:r>
+      <w:proofErr w:type="gramEnd"/>
+      <w:r>
+        <w:rPr>
+          <w:lang w:val="es-ES"/>
+        </w:rPr>
+        <w:t>+5</w:t>
       </w:r>
     </w:p>
     <w:p>
@@ -343,11 +457,19 @@
         </w:rPr>
         <w:t>𝑇𝑀𝐵</w:t>
       </w:r>
-      <w:r>
-        <w:rPr>
-          <w:lang w:val="es-ES"/>
-        </w:rPr>
-        <w:t>=(10×</w:t>
+      <w:proofErr w:type="gramStart"/>
+      <w:r>
+        <w:rPr>
+          <w:lang w:val="es-ES"/>
+        </w:rPr>
+        <w:t>=(</w:t>
+      </w:r>
+      <w:proofErr w:type="gramEnd"/>
+      <w:r>
+        <w:rPr>
+          <w:lang w:val="es-ES"/>
+        </w:rPr>
+        <w:t>10×</w:t>
       </w:r>
       <w:r>
         <w:rPr>
@@ -375,6 +497,7 @@
         </w:rPr>
         <w:t xml:space="preserve"> </w:t>
       </w:r>
+      <w:proofErr w:type="gramStart"/>
       <w:r>
         <w:rPr>
           <w:rFonts w:ascii="Cambria Math" w:hAnsi="Cambria Math" w:cs="Cambria Math"/>
@@ -386,7 +509,14 @@
         <w:rPr>
           <w:lang w:val="es-ES"/>
         </w:rPr>
-        <w:t>)+(6.25×</w:t>
+        <w:t>)+(</w:t>
+      </w:r>
+      <w:proofErr w:type="gramEnd"/>
+      <w:r>
+        <w:rPr>
+          <w:lang w:val="es-ES"/>
+        </w:rPr>
+        <w:t>6.25×</w:t>
       </w:r>
       <w:r>
         <w:rPr>
@@ -414,6 +544,7 @@
         </w:rPr>
         <w:t xml:space="preserve"> </w:t>
       </w:r>
+      <w:proofErr w:type="gramStart"/>
       <w:r>
         <w:rPr>
           <w:rFonts w:ascii="Cambria Math" w:hAnsi="Cambria Math" w:cs="Cambria Math"/>
@@ -425,7 +556,14 @@
         <w:rPr>
           <w:lang w:val="es-ES"/>
         </w:rPr>
-        <w:t>)−(5×</w:t>
+        <w:t>)−(</w:t>
+      </w:r>
+      <w:proofErr w:type="gramEnd"/>
+      <w:r>
+        <w:rPr>
+          <w:lang w:val="es-ES"/>
+        </w:rPr>
+        <w:t>5×</w:t>
       </w:r>
       <w:r>
         <w:rPr>
@@ -467,6 +605,7 @@
         </w:rPr>
         <w:t>ñ</w:t>
       </w:r>
+      <w:proofErr w:type="gramStart"/>
       <w:r>
         <w:rPr>
           <w:rFonts w:ascii="Cambria Math" w:hAnsi="Cambria Math" w:cs="Cambria Math"/>
@@ -478,7 +617,14 @@
         <w:rPr>
           <w:lang w:val="es-ES"/>
         </w:rPr>
-        <w:t>)−161</w:t>
+        <w:t>)−</w:t>
+      </w:r>
+      <w:proofErr w:type="gramEnd"/>
+      <w:r>
+        <w:rPr>
+          <w:lang w:val="es-ES"/>
+        </w:rPr>
+        <w:t>161</w:t>
       </w:r>
     </w:p>
     <w:p>
@@ -1178,6 +1324,7 @@
   <w:style w:type="character" w:default="1" w:styleId="Fuentedeprrafopredeter">
     <w:name w:val="Default Paragraph Font"/>
     <w:uiPriority w:val="1"/>
+    <w:semiHidden/>
     <w:unhideWhenUsed/>
   </w:style>
   <w:style w:type="table" w:default="1" w:styleId="Tablanormal">

</xml_diff>